<commit_message>
Correção telas - Alteração Doc - Inclusão pptx
</commit_message>
<xml_diff>
--- a/Documentação/TCC_22_11_2016_FINAL.docx
+++ b/Documentação/TCC_22_11_2016_FINAL.docx
@@ -7185,21 +7185,7 @@
             <w:rStyle w:val="Hyperlink"/>
             <w:noProof/>
           </w:rPr>
-          <w:t>Tabela 4 – Descrição da</w:t>
-        </w:r>
-        <w:r>
-          <w:rPr>
-            <w:rStyle w:val="Hyperlink"/>
-            <w:noProof/>
-          </w:rPr>
-          <w:t>s</w:t>
-        </w:r>
-        <w:r>
-          <w:rPr>
-            <w:rStyle w:val="Hyperlink"/>
-            <w:noProof/>
-          </w:rPr>
-          <w:t xml:space="preserve"> operações</w:t>
+          <w:t>Tabela 4 – Descrição das operações</w:t>
         </w:r>
         <w:r>
           <w:rPr>
@@ -9163,7 +9149,7 @@
           <w:rPr>
             <w:webHidden/>
           </w:rPr>
-          <w:t>51</w:t>
+          <w:t>52</w:t>
         </w:r>
         <w:r>
           <w:rPr>
@@ -9205,6 +9191,8 @@
           </w:rPr>
           <w:t>PROPOSTA</w:t>
         </w:r>
+        <w:bookmarkStart w:id="0" w:name="_GoBack"/>
+        <w:bookmarkEnd w:id="0"/>
         <w:r>
           <w:rPr>
             <w:noProof/>
@@ -11400,9 +11388,9 @@
         <w:fldChar w:fldCharType="end"/>
       </w:r>
     </w:p>
-    <w:bookmarkStart w:id="0" w:name="_Toc453317301"/>
-    <w:bookmarkStart w:id="1" w:name="_Toc459799666"/>
-    <w:bookmarkStart w:id="2" w:name="_Toc467099867"/>
+    <w:bookmarkStart w:id="1" w:name="_Toc453317301"/>
+    <w:bookmarkStart w:id="2" w:name="_Toc459799666"/>
+    <w:bookmarkStart w:id="3" w:name="_Toc467099867"/>
     <w:p>
       <w:pPr>
         <w:pStyle w:val="Ttulo1"/>
@@ -11490,9 +11478,9 @@
       <w:r>
         <w:t>Introdução</w:t>
       </w:r>
-      <w:bookmarkEnd w:id="0"/>
       <w:bookmarkEnd w:id="1"/>
       <w:bookmarkEnd w:id="2"/>
+      <w:bookmarkEnd w:id="3"/>
     </w:p>
     <w:p>
       <w:r>
@@ -11844,8 +11832,8 @@
         </w:rPr>
         <w:br w:type="page"/>
       </w:r>
-      <w:bookmarkStart w:id="3" w:name="_Ref448592216"/>
-      <w:bookmarkStart w:id="4" w:name="_Toc466308101"/>
+      <w:bookmarkStart w:id="4" w:name="_Ref448592216"/>
+      <w:bookmarkStart w:id="5" w:name="_Toc466308101"/>
       <w:r>
         <w:rPr>
           <w:szCs w:val="24"/>
@@ -11884,7 +11872,7 @@
         </w:rPr>
         <w:fldChar w:fldCharType="end"/>
       </w:r>
-      <w:bookmarkEnd w:id="3"/>
+      <w:bookmarkEnd w:id="4"/>
       <w:r>
         <w:rPr>
           <w:szCs w:val="24"/>
@@ -11897,7 +11885,7 @@
         </w:rPr>
         <w:t>- Empregos diretos (em milhares)</w:t>
       </w:r>
-      <w:bookmarkEnd w:id="4"/>
+      <w:bookmarkEnd w:id="5"/>
     </w:p>
     <w:p>
       <w:pPr>
@@ -13090,10 +13078,10 @@
         <w:br w:type="page"/>
       </w:r>
     </w:p>
-    <w:bookmarkStart w:id="5" w:name="_Ref451269908"/>
-    <w:bookmarkStart w:id="6" w:name="_Toc453317302"/>
-    <w:bookmarkStart w:id="7" w:name="_Toc459799667"/>
-    <w:bookmarkStart w:id="8" w:name="_Toc467099868"/>
+    <w:bookmarkStart w:id="6" w:name="_Ref451269908"/>
+    <w:bookmarkStart w:id="7" w:name="_Toc453317302"/>
+    <w:bookmarkStart w:id="8" w:name="_Toc459799667"/>
+    <w:bookmarkStart w:id="9" w:name="_Toc467099868"/>
     <w:p>
       <w:pPr>
         <w:pStyle w:val="Ttulo1"/>
@@ -13185,10 +13173,10 @@
       <w:r>
         <w:t>onfecção</w:t>
       </w:r>
-      <w:bookmarkEnd w:id="5"/>
       <w:bookmarkEnd w:id="6"/>
       <w:bookmarkEnd w:id="7"/>
       <w:bookmarkEnd w:id="8"/>
+      <w:bookmarkEnd w:id="9"/>
     </w:p>
     <w:p>
       <w:r>
@@ -13355,15 +13343,15 @@
       <w:pPr>
         <w:pStyle w:val="Ttulo2"/>
       </w:pPr>
-      <w:bookmarkStart w:id="9" w:name="_Toc453317303"/>
-      <w:bookmarkStart w:id="10" w:name="_Toc459799668"/>
-      <w:bookmarkStart w:id="11" w:name="_Toc467099869"/>
+      <w:bookmarkStart w:id="10" w:name="_Toc453317303"/>
+      <w:bookmarkStart w:id="11" w:name="_Toc459799668"/>
+      <w:bookmarkStart w:id="12" w:name="_Toc467099869"/>
       <w:r>
         <w:t>Processo produtivo da indústria de confecção</w:t>
       </w:r>
-      <w:bookmarkEnd w:id="9"/>
       <w:bookmarkEnd w:id="10"/>
       <w:bookmarkEnd w:id="11"/>
+      <w:bookmarkEnd w:id="12"/>
     </w:p>
     <w:p/>
     <w:p>
@@ -13701,8 +13689,8 @@
           <w:szCs w:val="24"/>
         </w:rPr>
       </w:pPr>
-      <w:bookmarkStart w:id="12" w:name="_Ref451613016"/>
-      <w:bookmarkStart w:id="13" w:name="_Toc466308102"/>
+      <w:bookmarkStart w:id="13" w:name="_Ref451613016"/>
+      <w:bookmarkStart w:id="14" w:name="_Toc466308102"/>
       <w:r>
         <w:rPr>
           <w:b w:val="0"/>
@@ -13753,7 +13741,7 @@
         </w:rPr>
         <w:fldChar w:fldCharType="end"/>
       </w:r>
-      <w:bookmarkEnd w:id="12"/>
+      <w:bookmarkEnd w:id="13"/>
       <w:r>
         <w:rPr>
           <w:b w:val="0"/>
@@ -13762,7 +13750,7 @@
         </w:rPr>
         <w:t xml:space="preserve"> - Fluxograma do processo produtivo para confecções</w:t>
       </w:r>
-      <w:bookmarkEnd w:id="13"/>
+      <w:bookmarkEnd w:id="14"/>
     </w:p>
     <w:p>
       <w:pPr>
@@ -14072,8 +14060,8 @@
           <w:szCs w:val="24"/>
         </w:rPr>
       </w:pPr>
-      <w:bookmarkStart w:id="14" w:name="_Ref448764435"/>
-      <w:bookmarkStart w:id="15" w:name="_Toc466308103"/>
+      <w:bookmarkStart w:id="15" w:name="_Ref448764435"/>
+      <w:bookmarkStart w:id="16" w:name="_Toc466308103"/>
       <w:r>
         <w:rPr>
           <w:b w:val="0"/>
@@ -14124,7 +14112,7 @@
         </w:rPr>
         <w:fldChar w:fldCharType="end"/>
       </w:r>
-      <w:bookmarkEnd w:id="14"/>
+      <w:bookmarkEnd w:id="15"/>
       <w:r>
         <w:rPr>
           <w:b w:val="0"/>
@@ -14133,7 +14121,7 @@
         </w:rPr>
         <w:t xml:space="preserve"> - Fluxo entre etapas de produção.</w:t>
       </w:r>
-      <w:bookmarkEnd w:id="15"/>
+      <w:bookmarkEnd w:id="16"/>
     </w:p>
     <w:p>
       <w:pPr>
@@ -14326,8 +14314,8 @@
           <w:szCs w:val="24"/>
         </w:rPr>
       </w:pPr>
-      <w:bookmarkStart w:id="16" w:name="_Ref448764595"/>
-      <w:bookmarkStart w:id="17" w:name="_Toc466308104"/>
+      <w:bookmarkStart w:id="17" w:name="_Ref448764595"/>
+      <w:bookmarkStart w:id="18" w:name="_Toc466308104"/>
       <w:r>
         <w:rPr>
           <w:b w:val="0"/>
@@ -14377,7 +14365,7 @@
         </w:rPr>
         <w:fldChar w:fldCharType="end"/>
       </w:r>
-      <w:bookmarkEnd w:id="16"/>
+      <w:bookmarkEnd w:id="17"/>
       <w:r>
         <w:rPr>
           <w:b w:val="0"/>
@@ -14386,7 +14374,7 @@
         </w:rPr>
         <w:t xml:space="preserve"> - Distribuição grupos no bordado</w:t>
       </w:r>
-      <w:bookmarkEnd w:id="17"/>
+      <w:bookmarkEnd w:id="18"/>
     </w:p>
     <w:p>
       <w:pPr>
@@ -14662,8 +14650,8 @@
           <w:szCs w:val="24"/>
         </w:rPr>
       </w:pPr>
-      <w:bookmarkStart w:id="18" w:name="_Ref448766131"/>
-      <w:bookmarkStart w:id="19" w:name="_Toc466308105"/>
+      <w:bookmarkStart w:id="19" w:name="_Ref448766131"/>
+      <w:bookmarkStart w:id="20" w:name="_Toc466308105"/>
       <w:r>
         <w:rPr>
           <w:b w:val="0"/>
@@ -14713,7 +14701,7 @@
         </w:rPr>
         <w:fldChar w:fldCharType="end"/>
       </w:r>
-      <w:bookmarkEnd w:id="18"/>
+      <w:bookmarkEnd w:id="19"/>
       <w:r>
         <w:rPr>
           <w:b w:val="0"/>
@@ -14722,7 +14710,7 @@
         </w:rPr>
         <w:t xml:space="preserve"> - Distribuição dos equipamentos e operadores</w:t>
       </w:r>
-      <w:bookmarkEnd w:id="19"/>
+      <w:bookmarkEnd w:id="20"/>
     </w:p>
     <w:p>
       <w:pPr>
@@ -14847,18 +14835,18 @@
       <w:pPr>
         <w:pStyle w:val="Ttulo3"/>
       </w:pPr>
-      <w:bookmarkStart w:id="20" w:name="_Ref451269945"/>
-      <w:bookmarkStart w:id="21" w:name="_Toc453317304"/>
-      <w:bookmarkStart w:id="22" w:name="_Toc459799669"/>
-      <w:bookmarkStart w:id="23" w:name="_Toc467099870"/>
+      <w:bookmarkStart w:id="21" w:name="_Ref451269945"/>
+      <w:bookmarkStart w:id="22" w:name="_Toc453317304"/>
+      <w:bookmarkStart w:id="23" w:name="_Toc459799669"/>
+      <w:bookmarkStart w:id="24" w:name="_Toc467099870"/>
       <w:proofErr w:type="spellStart"/>
       <w:r>
         <w:t>Cronoanálise</w:t>
       </w:r>
-      <w:bookmarkEnd w:id="20"/>
       <w:bookmarkEnd w:id="21"/>
       <w:bookmarkEnd w:id="22"/>
       <w:bookmarkEnd w:id="23"/>
+      <w:bookmarkEnd w:id="24"/>
       <w:proofErr w:type="spellEnd"/>
     </w:p>
     <w:p/>
@@ -15890,7 +15878,7 @@
       <w:r>
         <w:t xml:space="preserve">equipamentos </w:t>
       </w:r>
-      <w:bookmarkStart w:id="24" w:name="_Ref408408156"/>
+      <w:bookmarkStart w:id="25" w:name="_Ref408408156"/>
       <w:sdt>
         <w:sdtPr>
           <w:id w:val="-272939183"/>
@@ -15934,9 +15922,9 @@
           <w:szCs w:val="24"/>
         </w:rPr>
       </w:pPr>
-      <w:bookmarkStart w:id="25" w:name="_Ref450566575"/>
-      <w:bookmarkStart w:id="26" w:name="_Ref450566568"/>
-      <w:bookmarkStart w:id="27" w:name="_Toc459798121"/>
+      <w:bookmarkStart w:id="26" w:name="_Ref450566575"/>
+      <w:bookmarkStart w:id="27" w:name="_Ref450566568"/>
+      <w:bookmarkStart w:id="28" w:name="_Toc459798121"/>
       <w:r>
         <w:rPr>
           <w:b w:val="0"/>
@@ -15987,8 +15975,8 @@
         </w:rPr>
         <w:fldChar w:fldCharType="end"/>
       </w:r>
-      <w:bookmarkEnd w:id="24"/>
       <w:bookmarkEnd w:id="25"/>
+      <w:bookmarkEnd w:id="26"/>
       <w:r>
         <w:rPr>
           <w:b w:val="0"/>
@@ -15997,8 +15985,8 @@
         </w:rPr>
         <w:t xml:space="preserve"> - Operações de um produto.</w:t>
       </w:r>
-      <w:bookmarkEnd w:id="26"/>
       <w:bookmarkEnd w:id="27"/>
+      <w:bookmarkEnd w:id="28"/>
     </w:p>
     <w:p>
       <w:pPr>
@@ -16074,18 +16062,18 @@
       <w:pPr>
         <w:pStyle w:val="Ttulo3"/>
       </w:pPr>
-      <w:bookmarkStart w:id="28" w:name="_Toc453317305"/>
-      <w:bookmarkStart w:id="29" w:name="_Toc459799670"/>
-      <w:bookmarkStart w:id="30" w:name="_Toc467099871"/>
+      <w:bookmarkStart w:id="29" w:name="_Toc453317305"/>
+      <w:bookmarkStart w:id="30" w:name="_Toc459799670"/>
+      <w:bookmarkStart w:id="31" w:name="_Toc467099871"/>
       <w:r>
         <w:t>Customização em m</w:t>
       </w:r>
       <w:r>
         <w:t>assa</w:t>
       </w:r>
-      <w:bookmarkEnd w:id="28"/>
       <w:bookmarkEnd w:id="29"/>
       <w:bookmarkEnd w:id="30"/>
+      <w:bookmarkEnd w:id="31"/>
     </w:p>
     <w:p/>
     <w:p>
@@ -17090,8 +17078,8 @@
           <w:szCs w:val="24"/>
         </w:rPr>
       </w:pPr>
-      <w:bookmarkStart w:id="31" w:name="_Ref448823357"/>
-      <w:bookmarkStart w:id="32" w:name="_Toc459798122"/>
+      <w:bookmarkStart w:id="32" w:name="_Ref448823357"/>
+      <w:bookmarkStart w:id="33" w:name="_Toc459798122"/>
       <w:r>
         <w:rPr>
           <w:b w:val="0"/>
@@ -17141,7 +17129,7 @@
         </w:rPr>
         <w:fldChar w:fldCharType="end"/>
       </w:r>
-      <w:bookmarkEnd w:id="31"/>
+      <w:bookmarkEnd w:id="32"/>
       <w:r>
         <w:rPr>
           <w:b w:val="0"/>
@@ -17158,7 +17146,7 @@
         </w:rPr>
         <w:t>assa.</w:t>
       </w:r>
-      <w:bookmarkEnd w:id="32"/>
+      <w:bookmarkEnd w:id="33"/>
     </w:p>
     <w:tbl>
       <w:tblPr>
@@ -17415,8 +17403,8 @@
           <w:szCs w:val="24"/>
         </w:rPr>
       </w:pPr>
-      <w:bookmarkStart w:id="33" w:name="_Toc459799671"/>
-      <w:bookmarkStart w:id="34" w:name="_Toc467099872"/>
+      <w:bookmarkStart w:id="34" w:name="_Toc459799671"/>
+      <w:bookmarkStart w:id="35" w:name="_Toc467099872"/>
       <w:r>
         <w:rPr>
           <w:rStyle w:val="Ttulo2Char"/>
@@ -17425,8 +17413,8 @@
         </w:rPr>
         <w:t>Arranjo físico</w:t>
       </w:r>
-      <w:bookmarkEnd w:id="33"/>
       <w:bookmarkEnd w:id="34"/>
+      <w:bookmarkEnd w:id="35"/>
     </w:p>
     <w:p/>
     <w:p>
@@ -18038,9 +18026,9 @@
       <w:pPr>
         <w:pStyle w:val="Ttulo4"/>
       </w:pPr>
-      <w:bookmarkStart w:id="35" w:name="_Toc453317307"/>
-      <w:bookmarkStart w:id="36" w:name="_Toc459799672"/>
-      <w:bookmarkStart w:id="37" w:name="_Toc467099873"/>
+      <w:bookmarkStart w:id="36" w:name="_Toc453317307"/>
+      <w:bookmarkStart w:id="37" w:name="_Toc459799672"/>
+      <w:bookmarkStart w:id="38" w:name="_Toc467099873"/>
       <w:r>
         <w:rPr>
           <w:rFonts w:cs="Arial"/>
@@ -18057,9 +18045,9 @@
       <w:r>
         <w:t>osicional</w:t>
       </w:r>
-      <w:bookmarkEnd w:id="35"/>
       <w:bookmarkEnd w:id="36"/>
       <w:bookmarkEnd w:id="37"/>
+      <w:bookmarkEnd w:id="38"/>
     </w:p>
     <w:p/>
     <w:p>
@@ -18172,8 +18160,8 @@
           <w:szCs w:val="24"/>
         </w:rPr>
       </w:pPr>
-      <w:bookmarkStart w:id="38" w:name="_Ref448778203"/>
-      <w:bookmarkStart w:id="39" w:name="_Toc466308106"/>
+      <w:bookmarkStart w:id="39" w:name="_Ref448778203"/>
+      <w:bookmarkStart w:id="40" w:name="_Toc466308106"/>
       <w:r>
         <w:rPr>
           <w:b w:val="0"/>
@@ -18224,7 +18212,7 @@
         </w:rPr>
         <w:fldChar w:fldCharType="end"/>
       </w:r>
-      <w:bookmarkEnd w:id="38"/>
+      <w:bookmarkEnd w:id="39"/>
       <w:r>
         <w:rPr>
           <w:b w:val="0"/>
@@ -18249,7 +18237,7 @@
         </w:rPr>
         <w:t xml:space="preserve"> posicional</w:t>
       </w:r>
-      <w:bookmarkEnd w:id="39"/>
+      <w:bookmarkEnd w:id="40"/>
     </w:p>
     <w:p>
       <w:pPr>
@@ -18459,9 +18447,9 @@
       <w:pPr>
         <w:pStyle w:val="Ttulo4"/>
       </w:pPr>
-      <w:bookmarkStart w:id="40" w:name="_Toc453317308"/>
-      <w:bookmarkStart w:id="41" w:name="_Toc459799673"/>
-      <w:bookmarkStart w:id="42" w:name="_Toc467099874"/>
+      <w:bookmarkStart w:id="41" w:name="_Toc453317308"/>
+      <w:bookmarkStart w:id="42" w:name="_Toc459799673"/>
+      <w:bookmarkStart w:id="43" w:name="_Toc467099874"/>
       <w:r>
         <w:t>Arranjo físico</w:t>
       </w:r>
@@ -18474,9 +18462,9 @@
       <w:r>
         <w:t>cional</w:t>
       </w:r>
-      <w:bookmarkEnd w:id="40"/>
       <w:bookmarkEnd w:id="41"/>
       <w:bookmarkEnd w:id="42"/>
+      <w:bookmarkEnd w:id="43"/>
     </w:p>
     <w:p/>
     <w:p>
@@ -18651,9 +18639,9 @@
           <w:szCs w:val="24"/>
         </w:rPr>
       </w:pPr>
-      <w:bookmarkStart w:id="43" w:name="_Ref448835517"/>
-      <w:bookmarkStart w:id="44" w:name="_Ref448835510"/>
-      <w:bookmarkStart w:id="45" w:name="_Toc466308107"/>
+      <w:bookmarkStart w:id="44" w:name="_Ref448835517"/>
+      <w:bookmarkStart w:id="45" w:name="_Ref448835510"/>
+      <w:bookmarkStart w:id="46" w:name="_Toc466308107"/>
       <w:r>
         <w:rPr>
           <w:b w:val="0"/>
@@ -18704,7 +18692,7 @@
         </w:rPr>
         <w:fldChar w:fldCharType="end"/>
       </w:r>
-      <w:bookmarkEnd w:id="43"/>
+      <w:bookmarkEnd w:id="44"/>
       <w:r>
         <w:rPr>
           <w:b w:val="0"/>
@@ -18721,7 +18709,7 @@
         </w:rPr>
         <w:t xml:space="preserve"> </w:t>
       </w:r>
-      <w:bookmarkEnd w:id="44"/>
+      <w:bookmarkEnd w:id="45"/>
       <w:r>
         <w:rPr>
           <w:b w:val="0"/>
@@ -18730,7 +18718,7 @@
         </w:rPr>
         <w:t>funcional</w:t>
       </w:r>
-      <w:bookmarkEnd w:id="45"/>
+      <w:bookmarkEnd w:id="46"/>
     </w:p>
     <w:p>
       <w:pPr>
@@ -18903,9 +18891,9 @@
       <w:pPr>
         <w:pStyle w:val="Ttulo4"/>
       </w:pPr>
-      <w:bookmarkStart w:id="46" w:name="_Toc453317309"/>
-      <w:bookmarkStart w:id="47" w:name="_Toc459799674"/>
-      <w:bookmarkStart w:id="48" w:name="_Toc467099875"/>
+      <w:bookmarkStart w:id="47" w:name="_Toc453317309"/>
+      <w:bookmarkStart w:id="48" w:name="_Toc459799674"/>
+      <w:bookmarkStart w:id="49" w:name="_Toc467099875"/>
       <w:r>
         <w:t>Arranjo físico</w:t>
       </w:r>
@@ -18915,9 +18903,9 @@
       <w:r>
         <w:t>elular</w:t>
       </w:r>
-      <w:bookmarkEnd w:id="46"/>
       <w:bookmarkEnd w:id="47"/>
       <w:bookmarkEnd w:id="48"/>
+      <w:bookmarkEnd w:id="49"/>
     </w:p>
     <w:p/>
     <w:p>
@@ -19190,8 +19178,8 @@
           <w:szCs w:val="24"/>
         </w:rPr>
       </w:pPr>
-      <w:bookmarkStart w:id="49" w:name="_Ref448836764"/>
-      <w:bookmarkStart w:id="50" w:name="_Toc466308108"/>
+      <w:bookmarkStart w:id="50" w:name="_Ref448836764"/>
+      <w:bookmarkStart w:id="51" w:name="_Toc466308108"/>
       <w:r>
         <w:rPr>
           <w:b w:val="0"/>
@@ -19241,7 +19229,7 @@
         </w:rPr>
         <w:fldChar w:fldCharType="end"/>
       </w:r>
-      <w:bookmarkEnd w:id="49"/>
+      <w:bookmarkEnd w:id="50"/>
       <w:r>
         <w:rPr>
           <w:b w:val="0"/>
@@ -19282,7 +19270,7 @@
         </w:rPr>
         <w:t>r</w:t>
       </w:r>
-      <w:bookmarkEnd w:id="50"/>
+      <w:bookmarkEnd w:id="51"/>
     </w:p>
     <w:p>
       <w:pPr>
@@ -19348,9 +19336,9 @@
       <w:pPr>
         <w:pStyle w:val="Ttulo4"/>
       </w:pPr>
-      <w:bookmarkStart w:id="51" w:name="_Toc453317310"/>
-      <w:bookmarkStart w:id="52" w:name="_Toc459799675"/>
-      <w:bookmarkStart w:id="53" w:name="_Toc467099876"/>
+      <w:bookmarkStart w:id="52" w:name="_Toc453317310"/>
+      <w:bookmarkStart w:id="53" w:name="_Toc459799675"/>
+      <w:bookmarkStart w:id="54" w:name="_Toc467099876"/>
       <w:r>
         <w:t>Arranjo físico</w:t>
       </w:r>
@@ -19360,9 +19348,9 @@
       <w:r>
         <w:t>roduto</w:t>
       </w:r>
-      <w:bookmarkEnd w:id="51"/>
       <w:bookmarkEnd w:id="52"/>
       <w:bookmarkEnd w:id="53"/>
+      <w:bookmarkEnd w:id="54"/>
     </w:p>
     <w:p/>
     <w:p>
@@ -19564,18 +19552,18 @@
       <w:pPr>
         <w:pStyle w:val="Ttulo3"/>
       </w:pPr>
-      <w:bookmarkStart w:id="54" w:name="_Toc453317311"/>
-      <w:bookmarkStart w:id="55" w:name="_Toc459799676"/>
-      <w:bookmarkStart w:id="56" w:name="_Toc467099877"/>
+      <w:bookmarkStart w:id="55" w:name="_Toc453317311"/>
+      <w:bookmarkStart w:id="56" w:name="_Toc459799676"/>
+      <w:bookmarkStart w:id="57" w:name="_Toc467099877"/>
       <w:r>
         <w:t>Balanceamento de linhas de p</w:t>
       </w:r>
       <w:r>
         <w:t>rodução</w:t>
       </w:r>
-      <w:bookmarkEnd w:id="54"/>
       <w:bookmarkEnd w:id="55"/>
       <w:bookmarkEnd w:id="56"/>
+      <w:bookmarkEnd w:id="57"/>
     </w:p>
     <w:p/>
     <w:p>
@@ -21123,8 +21111,8 @@
           <w:szCs w:val="24"/>
         </w:rPr>
       </w:pPr>
-      <w:bookmarkStart w:id="57" w:name="_Ref449778860"/>
-      <w:bookmarkStart w:id="58" w:name="_Toc466308109"/>
+      <w:bookmarkStart w:id="58" w:name="_Ref449778860"/>
+      <w:bookmarkStart w:id="59" w:name="_Toc466308109"/>
       <w:r>
         <w:rPr>
           <w:b w:val="0"/>
@@ -21174,7 +21162,7 @@
         </w:rPr>
         <w:fldChar w:fldCharType="end"/>
       </w:r>
-      <w:bookmarkEnd w:id="57"/>
+      <w:bookmarkEnd w:id="58"/>
       <w:r>
         <w:rPr>
           <w:b w:val="0"/>
@@ -21183,7 +21171,7 @@
         </w:rPr>
         <w:t xml:space="preserve"> - Diagrama de precedência dividido em colunas</w:t>
       </w:r>
-      <w:bookmarkEnd w:id="58"/>
+      <w:bookmarkEnd w:id="59"/>
     </w:p>
     <w:p>
       <w:pPr>
@@ -21334,16 +21322,16 @@
       <w:pPr>
         <w:pStyle w:val="Ttulo2"/>
       </w:pPr>
-      <w:bookmarkStart w:id="59" w:name="_Toc453317313"/>
-      <w:bookmarkStart w:id="60" w:name="_Toc459799678"/>
-      <w:bookmarkStart w:id="61" w:name="_Toc467099879"/>
+      <w:bookmarkStart w:id="60" w:name="_Toc453317313"/>
+      <w:bookmarkStart w:id="61" w:name="_Toc459799678"/>
+      <w:bookmarkStart w:id="62" w:name="_Toc467099879"/>
       <w:r>
         <w:lastRenderedPageBreak/>
         <w:t>Otimização</w:t>
       </w:r>
-      <w:bookmarkEnd w:id="59"/>
       <w:bookmarkEnd w:id="60"/>
       <w:bookmarkEnd w:id="61"/>
+      <w:bookmarkEnd w:id="62"/>
     </w:p>
     <w:p/>
     <w:p>
@@ -21911,9 +21899,9 @@
       <w:pPr>
         <w:pStyle w:val="Ttulo3"/>
       </w:pPr>
-      <w:bookmarkStart w:id="62" w:name="_Toc453317314"/>
-      <w:bookmarkStart w:id="63" w:name="_Toc459799679"/>
-      <w:bookmarkStart w:id="64" w:name="_Toc467099880"/>
+      <w:bookmarkStart w:id="63" w:name="_Toc453317314"/>
+      <w:bookmarkStart w:id="64" w:name="_Toc459799679"/>
+      <w:bookmarkStart w:id="65" w:name="_Toc467099880"/>
       <w:r>
         <w:t xml:space="preserve">Métodos </w:t>
       </w:r>
@@ -21923,9 +21911,9 @@
       <w:r>
         <w:t>xatos</w:t>
       </w:r>
-      <w:bookmarkEnd w:id="62"/>
       <w:bookmarkEnd w:id="63"/>
       <w:bookmarkEnd w:id="64"/>
+      <w:bookmarkEnd w:id="65"/>
     </w:p>
     <w:p/>
     <w:p>
@@ -22112,21 +22100,21 @@
       <w:pPr>
         <w:pStyle w:val="Ttulo3"/>
       </w:pPr>
-      <w:bookmarkStart w:id="65" w:name="_Toc453317312"/>
-      <w:bookmarkStart w:id="66" w:name="_Toc459799677"/>
-      <w:bookmarkStart w:id="67" w:name="_Toc467099878"/>
-      <w:bookmarkStart w:id="68" w:name="_Toc453317315"/>
-      <w:bookmarkStart w:id="69" w:name="_Toc459799680"/>
-      <w:bookmarkStart w:id="70" w:name="_Toc467099881"/>
+      <w:bookmarkStart w:id="66" w:name="_Toc453317312"/>
+      <w:bookmarkStart w:id="67" w:name="_Toc459799677"/>
+      <w:bookmarkStart w:id="68" w:name="_Toc467099878"/>
+      <w:bookmarkStart w:id="69" w:name="_Toc453317315"/>
+      <w:bookmarkStart w:id="70" w:name="_Toc459799680"/>
+      <w:bookmarkStart w:id="71" w:name="_Toc467099881"/>
       <w:r>
         <w:t>Sequenciamento e e</w:t>
       </w:r>
       <w:r>
         <w:t>scalonamento</w:t>
       </w:r>
-      <w:bookmarkEnd w:id="65"/>
       <w:bookmarkEnd w:id="66"/>
       <w:bookmarkEnd w:id="67"/>
+      <w:bookmarkEnd w:id="68"/>
     </w:p>
     <w:p/>
     <w:p>
@@ -23421,9 +23409,9 @@
       <w:r>
         <w:t>eurísticos</w:t>
       </w:r>
-      <w:bookmarkEnd w:id="68"/>
       <w:bookmarkEnd w:id="69"/>
       <w:bookmarkEnd w:id="70"/>
+      <w:bookmarkEnd w:id="71"/>
     </w:p>
     <w:p/>
     <w:p>
@@ -23910,18 +23898,18 @@
       <w:pPr>
         <w:pStyle w:val="Ttulo4"/>
       </w:pPr>
-      <w:bookmarkStart w:id="71" w:name="_Toc453317316"/>
-      <w:bookmarkStart w:id="72" w:name="_Toc459799681"/>
-      <w:bookmarkStart w:id="73" w:name="_Toc467099882"/>
+      <w:bookmarkStart w:id="72" w:name="_Toc453317316"/>
+      <w:bookmarkStart w:id="73" w:name="_Toc459799681"/>
+      <w:bookmarkStart w:id="74" w:name="_Toc467099882"/>
       <w:r>
         <w:t>Algoritmo g</w:t>
       </w:r>
       <w:r>
         <w:t>enético</w:t>
       </w:r>
-      <w:bookmarkEnd w:id="71"/>
       <w:bookmarkEnd w:id="72"/>
       <w:bookmarkEnd w:id="73"/>
+      <w:bookmarkEnd w:id="74"/>
     </w:p>
     <w:p/>
     <w:p>
@@ -24132,9 +24120,9 @@
           <w:szCs w:val="24"/>
         </w:rPr>
       </w:pPr>
-      <w:bookmarkStart w:id="74" w:name="_Ref449453531"/>
-      <w:bookmarkStart w:id="75" w:name="_Ref449453525"/>
-      <w:bookmarkStart w:id="76" w:name="_Toc466308110"/>
+      <w:bookmarkStart w:id="75" w:name="_Ref449453531"/>
+      <w:bookmarkStart w:id="76" w:name="_Ref449453525"/>
+      <w:bookmarkStart w:id="77" w:name="_Toc466308110"/>
       <w:r>
         <w:rPr>
           <w:b w:val="0"/>
@@ -24185,7 +24173,7 @@
         </w:rPr>
         <w:fldChar w:fldCharType="end"/>
       </w:r>
-      <w:bookmarkEnd w:id="74"/>
+      <w:bookmarkEnd w:id="75"/>
       <w:r>
         <w:rPr>
           <w:b w:val="0"/>
@@ -24204,8 +24192,8 @@
         </w:rPr>
         <w:t>enético</w:t>
       </w:r>
-      <w:bookmarkEnd w:id="75"/>
       <w:bookmarkEnd w:id="76"/>
+      <w:bookmarkEnd w:id="77"/>
       <w:r>
         <w:rPr>
           <w:b w:val="0"/>
@@ -25340,18 +25328,18 @@
       <w:pPr>
         <w:pStyle w:val="Ttulo4"/>
       </w:pPr>
-      <w:bookmarkStart w:id="77" w:name="_Toc453317317"/>
-      <w:bookmarkStart w:id="78" w:name="_Toc459799682"/>
-      <w:bookmarkStart w:id="79" w:name="_Toc467099883"/>
+      <w:bookmarkStart w:id="78" w:name="_Toc453317317"/>
+      <w:bookmarkStart w:id="79" w:name="_Toc459799682"/>
+      <w:bookmarkStart w:id="80" w:name="_Toc467099883"/>
       <w:r>
         <w:t>Busca l</w:t>
       </w:r>
       <w:r>
         <w:t>ocal</w:t>
       </w:r>
-      <w:bookmarkEnd w:id="77"/>
       <w:bookmarkEnd w:id="78"/>
       <w:bookmarkEnd w:id="79"/>
+      <w:bookmarkEnd w:id="80"/>
     </w:p>
     <w:p/>
     <w:p>
@@ -25720,8 +25708,8 @@
           <w:szCs w:val="24"/>
         </w:rPr>
       </w:pPr>
-      <w:bookmarkStart w:id="80" w:name="_Ref450124096"/>
-      <w:bookmarkStart w:id="81" w:name="_Toc466308111"/>
+      <w:bookmarkStart w:id="81" w:name="_Ref450124096"/>
+      <w:bookmarkStart w:id="82" w:name="_Toc466308111"/>
       <w:r>
         <w:rPr>
           <w:b w:val="0"/>
@@ -25771,7 +25759,7 @@
         </w:rPr>
         <w:fldChar w:fldCharType="end"/>
       </w:r>
-      <w:bookmarkEnd w:id="80"/>
+      <w:bookmarkEnd w:id="81"/>
       <w:r>
         <w:rPr>
           <w:b w:val="0"/>
@@ -25789,7 +25777,7 @@
         </w:rPr>
         <w:t>terativa</w:t>
       </w:r>
-      <w:bookmarkEnd w:id="81"/>
+      <w:bookmarkEnd w:id="82"/>
     </w:p>
     <w:p>
       <w:pPr>
@@ -26039,9 +26027,9 @@
       <w:pPr>
         <w:pStyle w:val="Ttulo4"/>
       </w:pPr>
-      <w:bookmarkStart w:id="82" w:name="_Toc453317318"/>
-      <w:bookmarkStart w:id="83" w:name="_Toc459799683"/>
-      <w:bookmarkStart w:id="84" w:name="_Toc467099884"/>
+      <w:bookmarkStart w:id="83" w:name="_Toc453317318"/>
+      <w:bookmarkStart w:id="84" w:name="_Toc459799683"/>
+      <w:bookmarkStart w:id="85" w:name="_Toc467099884"/>
       <w:proofErr w:type="spellStart"/>
       <w:r>
         <w:lastRenderedPageBreak/>
@@ -26058,9 +26046,9 @@
       <w:r>
         <w:t>nnealing</w:t>
       </w:r>
-      <w:bookmarkEnd w:id="82"/>
       <w:bookmarkEnd w:id="83"/>
       <w:bookmarkEnd w:id="84"/>
+      <w:bookmarkEnd w:id="85"/>
       <w:proofErr w:type="spellEnd"/>
     </w:p>
     <w:p/>
@@ -26643,8 +26631,8 @@
           <w:szCs w:val="24"/>
         </w:rPr>
       </w:pPr>
-      <w:bookmarkStart w:id="85" w:name="_Ref449687292"/>
-      <w:bookmarkStart w:id="86" w:name="_Toc466308112"/>
+      <w:bookmarkStart w:id="86" w:name="_Ref449687292"/>
+      <w:bookmarkStart w:id="87" w:name="_Toc466308112"/>
       <w:r>
         <w:rPr>
           <w:b w:val="0"/>
@@ -26695,7 +26683,7 @@
         </w:rPr>
         <w:fldChar w:fldCharType="end"/>
       </w:r>
-      <w:bookmarkEnd w:id="85"/>
+      <w:bookmarkEnd w:id="86"/>
       <w:r>
         <w:rPr>
           <w:b w:val="0"/>
@@ -26739,7 +26727,7 @@
         </w:rPr>
         <w:t>nnealing</w:t>
       </w:r>
-      <w:bookmarkEnd w:id="86"/>
+      <w:bookmarkEnd w:id="87"/>
       <w:proofErr w:type="spellEnd"/>
     </w:p>
     <w:p>
@@ -26910,9 +26898,9 @@
         <w:br w:type="page"/>
       </w:r>
     </w:p>
-    <w:bookmarkStart w:id="87" w:name="_Toc453317319"/>
-    <w:bookmarkStart w:id="88" w:name="_Toc459799684"/>
-    <w:bookmarkStart w:id="89" w:name="_Toc467099885"/>
+    <w:bookmarkStart w:id="88" w:name="_Toc453317319"/>
+    <w:bookmarkStart w:id="89" w:name="_Toc459799684"/>
+    <w:bookmarkStart w:id="90" w:name="_Toc467099885"/>
     <w:p>
       <w:pPr>
         <w:pStyle w:val="Ttulo1"/>
@@ -27001,9 +26989,9 @@
       <w:r>
         <w:t>rodução</w:t>
       </w:r>
-      <w:bookmarkEnd w:id="87"/>
       <w:bookmarkEnd w:id="88"/>
       <w:bookmarkEnd w:id="89"/>
+      <w:bookmarkEnd w:id="90"/>
     </w:p>
     <w:p>
       <w:r>
@@ -27172,17 +27160,17 @@
       <w:pPr>
         <w:pStyle w:val="Ttulo2"/>
       </w:pPr>
-      <w:bookmarkStart w:id="90" w:name="_Ref450655161"/>
-      <w:bookmarkStart w:id="91" w:name="_Toc453317320"/>
-      <w:bookmarkStart w:id="92" w:name="_Toc459799685"/>
-      <w:bookmarkStart w:id="93" w:name="_Toc467099886"/>
+      <w:bookmarkStart w:id="91" w:name="_Ref450655161"/>
+      <w:bookmarkStart w:id="92" w:name="_Toc453317320"/>
+      <w:bookmarkStart w:id="93" w:name="_Toc459799685"/>
+      <w:bookmarkStart w:id="94" w:name="_Toc467099886"/>
       <w:r>
         <w:t>Diagnóstico</w:t>
       </w:r>
-      <w:bookmarkEnd w:id="90"/>
       <w:bookmarkEnd w:id="91"/>
       <w:bookmarkEnd w:id="92"/>
       <w:bookmarkEnd w:id="93"/>
+      <w:bookmarkEnd w:id="94"/>
     </w:p>
     <w:p>
       <w:r>
@@ -27295,15 +27283,15 @@
       <w:pPr>
         <w:pStyle w:val="Ttulo3"/>
       </w:pPr>
-      <w:bookmarkStart w:id="94" w:name="_Toc453317321"/>
-      <w:bookmarkStart w:id="95" w:name="_Toc459799686"/>
-      <w:bookmarkStart w:id="96" w:name="_Toc467099887"/>
+      <w:bookmarkStart w:id="95" w:name="_Toc453317321"/>
+      <w:bookmarkStart w:id="96" w:name="_Toc459799686"/>
+      <w:bookmarkStart w:id="97" w:name="_Toc467099887"/>
       <w:r>
         <w:t>Linha de produção</w:t>
       </w:r>
-      <w:bookmarkEnd w:id="94"/>
       <w:bookmarkEnd w:id="95"/>
       <w:bookmarkEnd w:id="96"/>
+      <w:bookmarkEnd w:id="97"/>
     </w:p>
     <w:p/>
     <w:p>
@@ -27434,9 +27422,9 @@
           <w:szCs w:val="24"/>
         </w:rPr>
       </w:pPr>
-      <w:bookmarkStart w:id="97" w:name="_Ref450819179"/>
-      <w:bookmarkStart w:id="98" w:name="_Ref450819166"/>
-      <w:bookmarkStart w:id="99" w:name="_Toc459798123"/>
+      <w:bookmarkStart w:id="98" w:name="_Ref450819179"/>
+      <w:bookmarkStart w:id="99" w:name="_Ref450819166"/>
+      <w:bookmarkStart w:id="100" w:name="_Toc459798123"/>
       <w:r>
         <w:rPr>
           <w:b w:val="0"/>
@@ -27487,7 +27475,7 @@
         </w:rPr>
         <w:fldChar w:fldCharType="end"/>
       </w:r>
-      <w:bookmarkEnd w:id="97"/>
+      <w:bookmarkEnd w:id="98"/>
       <w:r>
         <w:rPr>
           <w:b w:val="0"/>
@@ -27541,8 +27529,8 @@
         </w:rPr>
         <w:t xml:space="preserve"> na linha de produção</w:t>
       </w:r>
-      <w:bookmarkEnd w:id="98"/>
       <w:bookmarkEnd w:id="99"/>
+      <w:bookmarkEnd w:id="100"/>
     </w:p>
     <w:tbl>
       <w:tblPr>
@@ -28572,8 +28560,8 @@
           <w:szCs w:val="24"/>
         </w:rPr>
       </w:pPr>
-      <w:bookmarkStart w:id="100" w:name="_Ref453088874"/>
-      <w:bookmarkStart w:id="101" w:name="_Toc466308113"/>
+      <w:bookmarkStart w:id="101" w:name="_Ref453088874"/>
+      <w:bookmarkStart w:id="102" w:name="_Toc466308113"/>
       <w:r>
         <w:rPr>
           <w:b w:val="0"/>
@@ -28624,7 +28612,7 @@
         </w:rPr>
         <w:fldChar w:fldCharType="end"/>
       </w:r>
-      <w:bookmarkEnd w:id="100"/>
+      <w:bookmarkEnd w:id="101"/>
       <w:r>
         <w:rPr>
           <w:b w:val="0"/>
@@ -28634,7 +28622,7 @@
         </w:rPr>
         <w:t xml:space="preserve"> - Agrupamento funcional dianteiro</w:t>
       </w:r>
-      <w:bookmarkEnd w:id="101"/>
+      <w:bookmarkEnd w:id="102"/>
     </w:p>
     <w:p>
       <w:pPr>
@@ -28707,8 +28695,8 @@
           <w:szCs w:val="24"/>
         </w:rPr>
       </w:pPr>
-      <w:bookmarkStart w:id="102" w:name="_Ref453088932"/>
-      <w:bookmarkStart w:id="103" w:name="_Toc466308114"/>
+      <w:bookmarkStart w:id="103" w:name="_Ref453088932"/>
+      <w:bookmarkStart w:id="104" w:name="_Toc466308114"/>
       <w:r>
         <w:rPr>
           <w:b w:val="0"/>
@@ -28758,7 +28746,7 @@
         </w:rPr>
         <w:fldChar w:fldCharType="end"/>
       </w:r>
-      <w:bookmarkEnd w:id="102"/>
+      <w:bookmarkEnd w:id="103"/>
       <w:r>
         <w:rPr>
           <w:b w:val="0"/>
@@ -28767,7 +28755,7 @@
         </w:rPr>
         <w:t xml:space="preserve"> - Agrupamento funcional traseiro</w:t>
       </w:r>
-      <w:bookmarkEnd w:id="103"/>
+      <w:bookmarkEnd w:id="104"/>
     </w:p>
     <w:p>
       <w:pPr>
@@ -28851,8 +28839,8 @@
           <w:szCs w:val="24"/>
         </w:rPr>
       </w:pPr>
-      <w:bookmarkStart w:id="104" w:name="_Ref453088936"/>
-      <w:bookmarkStart w:id="105" w:name="_Toc466308115"/>
+      <w:bookmarkStart w:id="105" w:name="_Ref453088936"/>
+      <w:bookmarkStart w:id="106" w:name="_Toc466308115"/>
       <w:r>
         <w:rPr>
           <w:b w:val="0"/>
@@ -28902,7 +28890,7 @@
         </w:rPr>
         <w:fldChar w:fldCharType="end"/>
       </w:r>
-      <w:bookmarkEnd w:id="104"/>
+      <w:bookmarkEnd w:id="105"/>
       <w:r>
         <w:rPr>
           <w:b w:val="0"/>
@@ -28911,7 +28899,7 @@
         </w:rPr>
         <w:t xml:space="preserve"> - Agrupamento funcional fechamento</w:t>
       </w:r>
-      <w:bookmarkEnd w:id="105"/>
+      <w:bookmarkEnd w:id="106"/>
     </w:p>
     <w:p>
       <w:pPr>
@@ -28984,8 +28972,8 @@
           <w:szCs w:val="24"/>
         </w:rPr>
       </w:pPr>
-      <w:bookmarkStart w:id="106" w:name="_Ref453088939"/>
-      <w:bookmarkStart w:id="107" w:name="_Toc466308116"/>
+      <w:bookmarkStart w:id="107" w:name="_Ref453088939"/>
+      <w:bookmarkStart w:id="108" w:name="_Toc466308116"/>
       <w:r>
         <w:rPr>
           <w:b w:val="0"/>
@@ -29035,7 +29023,7 @@
         </w:rPr>
         <w:fldChar w:fldCharType="end"/>
       </w:r>
-      <w:bookmarkEnd w:id="106"/>
+      <w:bookmarkEnd w:id="107"/>
       <w:r>
         <w:rPr>
           <w:b w:val="0"/>
@@ -29062,7 +29050,7 @@
         </w:rPr>
         <w:t>-acabamento</w:t>
       </w:r>
-      <w:bookmarkEnd w:id="107"/>
+      <w:bookmarkEnd w:id="108"/>
     </w:p>
     <w:p>
       <w:pPr>
@@ -29134,8 +29122,8 @@
           <w:szCs w:val="24"/>
         </w:rPr>
       </w:pPr>
-      <w:bookmarkStart w:id="108" w:name="_Ref453088943"/>
-      <w:bookmarkStart w:id="109" w:name="_Toc466308117"/>
+      <w:bookmarkStart w:id="109" w:name="_Ref453088943"/>
+      <w:bookmarkStart w:id="110" w:name="_Toc466308117"/>
       <w:r>
         <w:rPr>
           <w:b w:val="0"/>
@@ -29186,7 +29174,7 @@
         </w:rPr>
         <w:fldChar w:fldCharType="end"/>
       </w:r>
-      <w:bookmarkEnd w:id="108"/>
+      <w:bookmarkEnd w:id="109"/>
       <w:r>
         <w:rPr>
           <w:b w:val="0"/>
@@ -29204,7 +29192,7 @@
         </w:rPr>
         <w:t>travete</w:t>
       </w:r>
-      <w:bookmarkEnd w:id="109"/>
+      <w:bookmarkEnd w:id="110"/>
       <w:proofErr w:type="spellEnd"/>
     </w:p>
     <w:p>
@@ -29283,9 +29271,9 @@
           <w:b/>
         </w:rPr>
       </w:pPr>
-      <w:bookmarkStart w:id="110" w:name="_Toc453317322"/>
-      <w:bookmarkStart w:id="111" w:name="_Toc459799687"/>
-      <w:bookmarkStart w:id="112" w:name="_Toc467099888"/>
+      <w:bookmarkStart w:id="111" w:name="_Toc453317322"/>
+      <w:bookmarkStart w:id="112" w:name="_Toc459799687"/>
+      <w:bookmarkStart w:id="113" w:name="_Toc467099888"/>
       <w:r>
         <w:rPr>
           <w:rStyle w:val="Ttulo3Char"/>
@@ -29300,9 +29288,9 @@
         </w:rPr>
         <w:t>rodução</w:t>
       </w:r>
-      <w:bookmarkEnd w:id="110"/>
       <w:bookmarkEnd w:id="111"/>
       <w:bookmarkEnd w:id="112"/>
+      <w:bookmarkEnd w:id="113"/>
       <w:r>
         <w:rPr>
           <w:rStyle w:val="Ttulo3Char"/>
@@ -29778,9 +29766,9 @@
       <w:pPr>
         <w:pStyle w:val="Ttulo3"/>
       </w:pPr>
-      <w:bookmarkStart w:id="113" w:name="_Toc453317323"/>
-      <w:bookmarkStart w:id="114" w:name="_Toc459799688"/>
-      <w:bookmarkStart w:id="115" w:name="_Toc467099889"/>
+      <w:bookmarkStart w:id="114" w:name="_Toc453317323"/>
+      <w:bookmarkStart w:id="115" w:name="_Toc459799688"/>
+      <w:bookmarkStart w:id="116" w:name="_Toc467099889"/>
       <w:r>
         <w:t>Cronometragem</w:t>
       </w:r>
@@ -29790,9 +29778,9 @@
       <w:r>
         <w:t>onfecção</w:t>
       </w:r>
-      <w:bookmarkEnd w:id="113"/>
       <w:bookmarkEnd w:id="114"/>
       <w:bookmarkEnd w:id="115"/>
+      <w:bookmarkEnd w:id="116"/>
       <w:r>
         <w:t xml:space="preserve"> </w:t>
       </w:r>
@@ -30366,22 +30354,24 @@
         <w:t xml:space="preserve">. </w:t>
       </w:r>
     </w:p>
+    <w:p/>
     <w:p>
       <w:pPr>
         <w:pStyle w:val="Ttulo3"/>
       </w:pPr>
-      <w:bookmarkStart w:id="116" w:name="_Toc453317324"/>
-      <w:bookmarkStart w:id="117" w:name="_Toc459799689"/>
-      <w:bookmarkStart w:id="118" w:name="_Toc467099890"/>
-      <w:r>
+      <w:bookmarkStart w:id="117" w:name="_Toc453317324"/>
+      <w:bookmarkStart w:id="118" w:name="_Toc459799689"/>
+      <w:bookmarkStart w:id="119" w:name="_Toc467099890"/>
+      <w:r>
+        <w:lastRenderedPageBreak/>
         <w:t>Distribuição de carga p</w:t>
       </w:r>
       <w:r>
         <w:t>rodutiva</w:t>
       </w:r>
-      <w:bookmarkEnd w:id="116"/>
       <w:bookmarkEnd w:id="117"/>
       <w:bookmarkEnd w:id="118"/>
+      <w:bookmarkEnd w:id="119"/>
       <w:r>
         <w:t xml:space="preserve"> </w:t>
       </w:r>
@@ -30389,7 +30379,6 @@
     <w:p/>
     <w:p>
       <w:r>
-        <w:lastRenderedPageBreak/>
         <w:t xml:space="preserve">De acordo com os dados coletados </w:t>
       </w:r>
       <w:r>
@@ -30522,9 +30511,9 @@
           <w:szCs w:val="24"/>
         </w:rPr>
       </w:pPr>
-      <w:bookmarkStart w:id="119" w:name="_Ref450567371"/>
-      <w:bookmarkStart w:id="120" w:name="_Ref450567363"/>
-      <w:bookmarkStart w:id="121" w:name="_Toc466308118"/>
+      <w:bookmarkStart w:id="120" w:name="_Ref450567371"/>
+      <w:bookmarkStart w:id="121" w:name="_Ref450567363"/>
+      <w:bookmarkStart w:id="122" w:name="_Toc466308118"/>
       <w:r>
         <w:rPr>
           <w:b w:val="0"/>
@@ -30574,7 +30563,7 @@
         </w:rPr>
         <w:fldChar w:fldCharType="end"/>
       </w:r>
-      <w:bookmarkEnd w:id="119"/>
+      <w:bookmarkEnd w:id="120"/>
       <w:r>
         <w:rPr>
           <w:b w:val="0"/>
@@ -30611,8 +30600,8 @@
         </w:rPr>
         <w:t>roduto</w:t>
       </w:r>
-      <w:bookmarkEnd w:id="120"/>
       <w:bookmarkEnd w:id="121"/>
+      <w:bookmarkEnd w:id="122"/>
     </w:p>
     <w:p>
       <w:pPr>
@@ -31027,7 +31016,11 @@
         <w:t>nominados</w:t>
       </w:r>
       <w:r>
-        <w:t xml:space="preserve"> preparar dianteiro e preparar traseiro podem ser realizadas em paralelo, para os demais agrupamentos, segue-se </w:t>
+        <w:t xml:space="preserve"> preparar dianteiro e </w:t>
+      </w:r>
+      <w:r>
+        <w:lastRenderedPageBreak/>
+        <w:t xml:space="preserve">preparar traseiro podem ser realizadas em paralelo, para os demais agrupamentos, segue-se </w:t>
       </w:r>
       <w:r>
         <w:t>o</w:t>
@@ -31057,8 +31050,8 @@
           <w:szCs w:val="24"/>
         </w:rPr>
       </w:pPr>
-      <w:bookmarkStart w:id="122" w:name="_Ref453228780"/>
-      <w:bookmarkStart w:id="123" w:name="_Toc466308119"/>
+      <w:bookmarkStart w:id="123" w:name="_Ref453228780"/>
+      <w:bookmarkStart w:id="124" w:name="_Toc466308119"/>
       <w:r>
         <w:rPr>
           <w:rFonts w:cs="Arial"/>
@@ -31066,7 +31059,6 @@
           <w:sz w:val="24"/>
           <w:szCs w:val="24"/>
         </w:rPr>
-        <w:lastRenderedPageBreak/>
         <w:t xml:space="preserve">Figura </w:t>
       </w:r>
       <w:r>
@@ -31115,7 +31107,7 @@
         </w:rPr>
         <w:fldChar w:fldCharType="end"/>
       </w:r>
-      <w:bookmarkEnd w:id="122"/>
+      <w:bookmarkEnd w:id="123"/>
       <w:r>
         <w:rPr>
           <w:rFonts w:cs="Arial"/>
@@ -31125,7 +31117,7 @@
         </w:rPr>
         <w:t xml:space="preserve"> - Sequência das operações preparar dianteiro e preparar traseiro</w:t>
       </w:r>
-      <w:bookmarkEnd w:id="123"/>
+      <w:bookmarkEnd w:id="124"/>
     </w:p>
     <w:p>
       <w:pPr>
@@ -31201,7 +31193,7 @@
           <w:szCs w:val="24"/>
         </w:rPr>
       </w:pPr>
-      <w:bookmarkStart w:id="124" w:name="_Ref453228783"/>
+      <w:bookmarkStart w:id="125" w:name="_Ref453228783"/>
     </w:p>
     <w:p>
       <w:pPr>
@@ -31214,7 +31206,7 @@
           <w:szCs w:val="24"/>
         </w:rPr>
       </w:pPr>
-      <w:bookmarkStart w:id="125" w:name="_Toc466308120"/>
+      <w:bookmarkStart w:id="126" w:name="_Toc466308120"/>
       <w:r>
         <w:rPr>
           <w:b w:val="0"/>
@@ -31264,7 +31256,7 @@
         </w:rPr>
         <w:fldChar w:fldCharType="end"/>
       </w:r>
-      <w:bookmarkEnd w:id="124"/>
+      <w:bookmarkEnd w:id="125"/>
       <w:r>
         <w:rPr>
           <w:b w:val="0"/>
@@ -31282,7 +31274,7 @@
         </w:rPr>
         <w:t xml:space="preserve"> e pré acabamento</w:t>
       </w:r>
-      <w:bookmarkEnd w:id="125"/>
+      <w:bookmarkEnd w:id="126"/>
     </w:p>
     <w:p>
       <w:pPr>
@@ -31358,7 +31350,7 @@
           <w:szCs w:val="24"/>
         </w:rPr>
       </w:pPr>
-      <w:bookmarkStart w:id="126" w:name="_Ref453228787"/>
+      <w:bookmarkStart w:id="127" w:name="_Ref453228787"/>
     </w:p>
     <w:p>
       <w:pPr>
@@ -31371,7 +31363,7 @@
           <w:szCs w:val="24"/>
         </w:rPr>
       </w:pPr>
-      <w:bookmarkStart w:id="127" w:name="_Toc466308121"/>
+      <w:bookmarkStart w:id="128" w:name="_Toc466308121"/>
       <w:r>
         <w:rPr>
           <w:b w:val="0"/>
@@ -31421,7 +31413,7 @@
         </w:rPr>
         <w:fldChar w:fldCharType="end"/>
       </w:r>
-      <w:bookmarkEnd w:id="126"/>
+      <w:bookmarkEnd w:id="127"/>
       <w:r>
         <w:rPr>
           <w:b w:val="0"/>
@@ -31439,7 +31431,7 @@
         </w:rPr>
         <w:t>travete</w:t>
       </w:r>
-      <w:bookmarkEnd w:id="127"/>
+      <w:bookmarkEnd w:id="128"/>
       <w:proofErr w:type="spellEnd"/>
     </w:p>
     <w:p>
@@ -31516,8 +31508,8 @@
           <w:lang w:eastAsia="pt-BR"/>
         </w:rPr>
       </w:pPr>
-      <w:bookmarkStart w:id="128" w:name="_Ref453230159"/>
-      <w:bookmarkStart w:id="129" w:name="_Toc459798124"/>
+      <w:bookmarkStart w:id="129" w:name="_Ref453230159"/>
+      <w:bookmarkStart w:id="130" w:name="_Toc459798124"/>
       <w:r>
         <w:rPr>
           <w:b/>
@@ -31586,7 +31578,7 @@
         </w:rPr>
         <w:fldChar w:fldCharType="end"/>
       </w:r>
-      <w:bookmarkEnd w:id="128"/>
+      <w:bookmarkEnd w:id="129"/>
       <w:r>
         <w:rPr>
           <w:b w:val="0"/>
@@ -31632,7 +31624,7 @@
         </w:rPr>
         <w:t>perações</w:t>
       </w:r>
-      <w:bookmarkEnd w:id="129"/>
+      <w:bookmarkEnd w:id="130"/>
     </w:p>
     <w:tbl>
       <w:tblPr>
@@ -31660,8 +31652,6 @@
                 <w:szCs w:val="24"/>
               </w:rPr>
             </w:pPr>
-            <w:bookmarkStart w:id="130" w:name="_GoBack"/>
-            <w:bookmarkEnd w:id="130"/>
             <w:r>
               <w:rPr>
                 <w:rFonts w:cs="Arial"/>
@@ -35159,7 +35149,10 @@
         </w:numPr>
       </w:pPr>
       <w:r>
-        <w:t>A proposta deste trabalho é desenvolver uma ferramenta integrada que permita:</w:t>
+        <w:t>A i</w:t>
+      </w:r>
+      <w:r>
+        <w:t>nformatização do processo de cronometragem;</w:t>
       </w:r>
     </w:p>
     <w:p>
@@ -35171,10 +35164,10 @@
         </w:numPr>
       </w:pPr>
       <w:r>
-        <w:t>A i</w:t>
-      </w:r>
-      <w:r>
-        <w:t>nformatização do processo de cronometragem;</w:t>
+        <w:t>O a</w:t>
+      </w:r>
+      <w:r>
+        <w:t>companhamento das ordens de produção;</w:t>
       </w:r>
     </w:p>
     <w:p>
@@ -35186,21 +35179,6 @@
         </w:numPr>
       </w:pPr>
       <w:r>
-        <w:t>O a</w:t>
-      </w:r>
-      <w:r>
-        <w:t>companhamento das ordens de produção;</w:t>
-      </w:r>
-    </w:p>
-    <w:p>
-      <w:pPr>
-        <w:pStyle w:val="PargrafodaLista"/>
-        <w:numPr>
-          <w:ilvl w:val="0"/>
-          <w:numId w:val="12"/>
-        </w:numPr>
-      </w:pPr>
-      <w:r>
         <w:t>A a</w:t>
       </w:r>
       <w:r>
@@ -35432,14 +35410,7 @@
         <w:rPr>
           <w:rFonts w:eastAsia="SimSun" w:cs="Calibri"/>
         </w:rPr>
-        <w:t xml:space="preserve"> de </w:t>
-      </w:r>
-      <w:r>
-        <w:rPr>
-          <w:rFonts w:eastAsia="SimSun" w:cs="Calibri"/>
-        </w:rPr>
-        <w:lastRenderedPageBreak/>
-        <w:t xml:space="preserve">exportação de dados cadastrais </w:t>
+        <w:t xml:space="preserve"> de exportação de dados cadastrais </w:t>
       </w:r>
       <w:r>
         <w:rPr>
@@ -35481,6 +35452,7 @@
         <w:rPr>
           <w:rFonts w:eastAsia="SimSun" w:cs="Calibri"/>
         </w:rPr>
+        <w:lastRenderedPageBreak/>
         <w:t>Permitir registrar os dados necessários para o processo: O</w:t>
       </w:r>
       <w:r>
@@ -36138,6 +36110,12 @@
         </w:rPr>
         <w:t>;</w:t>
       </w:r>
+    </w:p>
+    <w:p>
+      <w:pPr>
+        <w:spacing w:after="160" w:line="259" w:lineRule="auto"/>
+        <w:jc w:val="left"/>
+      </w:pPr>
     </w:p>
     <w:p>
       <w:pPr>
@@ -51689,7 +51667,14 @@
           <w:rFonts w:cs="Arial"/>
           <w:szCs w:val="24"/>
         </w:rPr>
-        <w:t>Cargo: Gestos de produção;</w:t>
+        <w:t>Cargo: Gestor</w:t>
+      </w:r>
+      <w:r>
+        <w:rPr>
+          <w:rFonts w:cs="Arial"/>
+          <w:szCs w:val="24"/>
+        </w:rPr>
+        <w:t xml:space="preserve"> de produção;</w:t>
       </w:r>
     </w:p>
     <w:p>
@@ -52248,7 +52233,7 @@
           <v:shape id="_x0000_i1026" type="#_x0000_t75" style="width:369.75pt;height:525.75pt" o:ole="">
             <v:imagedata r:id="rId71" o:title=""/>
           </v:shape>
-          <o:OLEObject Type="Embed" ProgID="AcroExch.Document.7" ShapeID="_x0000_i1026" DrawAspect="Content" ObjectID="_1541407251" r:id="rId72"/>
+          <o:OLEObject Type="Embed" ProgID="AcroExch.Document.7" ShapeID="_x0000_i1026" DrawAspect="Content" ObjectID="_1542203536" r:id="rId72"/>
         </w:object>
       </w:r>
     </w:p>
@@ -52500,7 +52485,7 @@
             <w:sz w:val="20"/>
             <w:szCs w:val="20"/>
           </w:rPr>
-          <w:t>54</w:t>
+          <w:t>20</w:t>
         </w:r>
         <w:r>
           <w:rPr>
@@ -58845,7 +58830,7 @@
 </file>
 
 <file path=customXml/itemProps1.xml><?xml version="1.0" encoding="utf-8"?>
-<ds:datastoreItem xmlns:ds="http://schemas.openxmlformats.org/officeDocument/2006/customXml" ds:itemID="{3743D285-F661-41E4-8552-2A5AF1063E93}">
+<ds:datastoreItem xmlns:ds="http://schemas.openxmlformats.org/officeDocument/2006/customXml" ds:itemID="{376FBEEC-69F1-4167-9B84-26A9BD68CA14}">
   <ds:schemaRefs>
     <ds:schemaRef ds:uri="http://schemas.openxmlformats.org/officeDocument/2006/bibliography"/>
   </ds:schemaRefs>

</xml_diff>